<commit_message>
Parte de segurança e user
</commit_message>
<xml_diff>
--- a/Guia de passos.docx
+++ b/Guia de passos.docx
@@ -1,11 +1,16 @@
 
 <file path=word/document.xml><?xml version="1.0" encoding="utf-8"?>
-<w:document xmlns:wpc="http://schemas.microsoft.com/office/word/2010/wordprocessingCanvas" xmlns:cx="http://schemas.microsoft.com/office/drawing/2014/chartex" xmlns:cx1="http://schemas.microsoft.com/office/drawing/2015/9/8/chartex" xmlns:cx2="http://schemas.microsoft.com/office/drawing/2015/10/21/chartex" xmlns:cx3="http://schemas.microsoft.com/office/drawing/2016/5/9/chartex" xmlns:cx4="http://schemas.microsoft.com/office/drawing/2016/5/10/chartex" xmlns:cx5="http://schemas.microsoft.com/office/drawing/2016/5/11/chartex" xmlns:cx6="http://schemas.microsoft.com/office/drawing/2016/5/12/chartex" xmlns:cx7="http://schemas.microsoft.com/office/drawing/2016/5/13/chartex" xmlns:cx8="http://schemas.microsoft.com/office/drawing/2016/5/14/chartex" xmlns:mc="http://schemas.openxmlformats.org/markup-compatibility/2006" xmlns:aink="http://schemas.microsoft.com/office/drawing/2016/ink" xmlns:am3d="http://schemas.microsoft.com/office/drawing/2017/model3d" xmlns:o="urn:schemas-microsoft-com:office:office" xmlns:oel="http://schemas.microsoft.com/office/2019/extlst" xmlns:r="http://schemas.openxmlformats.org/officeDocument/2006/relationships" xmlns:m="http://schemas.openxmlformats.org/officeDocument/2006/math" xmlns:v="urn:schemas-microsoft-com:vml" xmlns:wp14="http://schemas.microsoft.com/office/word/2010/wordprocessingDrawing" xmlns:wp="http://schemas.openxmlformats.org/drawingml/2006/wordprocessingDrawing" xmlns:w10="urn:schemas-microsoft-com:office:word" xmlns:w="http://schemas.openxmlformats.org/wordprocessingml/2006/main" xmlns:w14="http://schemas.microsoft.com/office/word/2010/wordml" xmlns:w15="http://schemas.microsoft.com/office/word/2012/wordml" xmlns:w16cex="http://schemas.microsoft.com/office/word/2018/wordml/cex" xmlns:w16cid="http://schemas.microsoft.com/office/word/2016/wordml/cid" xmlns:w16="http://schemas.microsoft.com/office/word/2018/wordml" xmlns:w16sdtdh="http://schemas.microsoft.com/office/word/2020/wordml/sdtdatahash" xmlns:w16se="http://schemas.microsoft.com/office/word/2015/wordml/symex" xmlns:wpg="http://schemas.microsoft.com/office/word/2010/wordprocessingGroup" xmlns:wpi="http://schemas.microsoft.com/office/word/2010/wordprocessingInk" xmlns:wne="http://schemas.microsoft.com/office/word/2006/wordml" xmlns:wps="http://schemas.microsoft.com/office/word/2010/wordprocessingShape" mc:Ignorable="w14 w15 w16se w16cid w16 w16cex w16sdtdh wp14">
+<w:document xmlns:wpc="http://schemas.microsoft.com/office/word/2010/wordprocessingCanvas" xmlns:cx="http://schemas.microsoft.com/office/drawing/2014/chartex" xmlns:cx1="http://schemas.microsoft.com/office/drawing/2015/9/8/chartex" xmlns:cx2="http://schemas.microsoft.com/office/drawing/2015/10/21/chartex" xmlns:cx3="http://schemas.microsoft.com/office/drawing/2016/5/9/chartex" xmlns:cx4="http://schemas.microsoft.com/office/drawing/2016/5/10/chartex" xmlns:cx5="http://schemas.microsoft.com/office/drawing/2016/5/11/chartex" xmlns:cx6="http://schemas.microsoft.com/office/drawing/2016/5/12/chartex" xmlns:cx7="http://schemas.microsoft.com/office/drawing/2016/5/13/chartex" xmlns:cx8="http://schemas.microsoft.com/office/drawing/2016/5/14/chartex" xmlns:mc="http://schemas.openxmlformats.org/markup-compatibility/2006" xmlns:aink="http://schemas.microsoft.com/office/drawing/2016/ink" xmlns:am3d="http://schemas.microsoft.com/office/drawing/2017/model3d" xmlns:o="urn:schemas-microsoft-com:office:office" xmlns:oel="http://schemas.microsoft.com/office/2019/extlst" xmlns:r="http://schemas.openxmlformats.org/officeDocument/2006/relationships" xmlns:m="http://schemas.openxmlformats.org/officeDocument/2006/math" xmlns:v="urn:schemas-microsoft-com:vml" xmlns:wp14="http://schemas.microsoft.com/office/word/2010/wordprocessingDrawing" xmlns:wp="http://schemas.openxmlformats.org/drawingml/2006/wordprocessingDrawing" xmlns:w10="urn:schemas-microsoft-com:office:word" xmlns:w="http://schemas.openxmlformats.org/wordprocessingml/2006/main" xmlns:w14="http://schemas.microsoft.com/office/word/2010/wordml" xmlns:w15="http://schemas.microsoft.com/office/word/2012/wordml" xmlns:w16cex="http://schemas.microsoft.com/office/word/2018/wordml/cex" xmlns:w16cid="http://schemas.microsoft.com/office/word/2016/wordml/cid" xmlns:w16="http://schemas.microsoft.com/office/word/2018/wordml" xmlns:w16du="http://schemas.microsoft.com/office/word/2023/wordml/word16du" xmlns:w16sdtdh="http://schemas.microsoft.com/office/word/2020/wordml/sdtdatahash" xmlns:w16se="http://schemas.microsoft.com/office/word/2015/wordml/symex" xmlns:wpg="http://schemas.microsoft.com/office/word/2010/wordprocessingGroup" xmlns:wpi="http://schemas.microsoft.com/office/word/2010/wordprocessingInk" xmlns:wne="http://schemas.microsoft.com/office/word/2006/wordml" xmlns:wps="http://schemas.microsoft.com/office/word/2010/wordprocessingShape" mc:Ignorable="w14 w15 w16se w16cid w16 w16cex w16sdtdh wp14">
   <w:body>
     <w:p>
       <w:r>
-        <w:t>API-Rest</w:t>
-      </w:r>
+        <w:t>API-</w:t>
+      </w:r>
+      <w:proofErr w:type="spellStart"/>
+      <w:r>
+        <w:t>Rest</w:t>
+      </w:r>
+      <w:proofErr w:type="spellEnd"/>
     </w:p>
     <w:p>
       <w:r>
@@ -20,10 +25,13 @@
         <w:t xml:space="preserve">Spring.com </w:t>
       </w:r>
       <w:r>
-        <w:t xml:space="preserve">ler as </w:t>
-      </w:r>
-      <w:r>
-        <w:t>documentação das possibilidades.</w:t>
+        <w:t xml:space="preserve">ler </w:t>
+      </w:r>
+      <w:r>
+        <w:t>as documentações</w:t>
+      </w:r>
+      <w:r>
+        <w:t xml:space="preserve"> das possibilidades.</w:t>
       </w:r>
     </w:p>
     <w:p>
@@ -53,78 +61,72 @@
       <w:r>
         <w:t xml:space="preserve">u dentro do </w:t>
       </w:r>
+      <w:proofErr w:type="spellStart"/>
       <w:r>
         <w:t>I</w:t>
       </w:r>
       <w:r>
-        <w:t>nteliji.</w:t>
-      </w:r>
-    </w:p>
-    <w:p>
-      <w:r>
-        <w:t>-CREATE DATABASE name; em seu banco.</w:t>
-      </w:r>
-    </w:p>
-    <w:p>
-      <w:r>
-        <w:t>- Pasta: resources</w:t>
-      </w:r>
+        <w:t>nteliji</w:t>
+      </w:r>
+      <w:proofErr w:type="spellEnd"/>
+      <w:r>
+        <w:t>.</w:t>
+      </w:r>
+    </w:p>
+    <w:p>
+      <w:r>
+        <w:t xml:space="preserve">-CREATE DATABASE </w:t>
+      </w:r>
+      <w:proofErr w:type="spellStart"/>
+      <w:r>
+        <w:t>name</w:t>
+      </w:r>
+      <w:proofErr w:type="spellEnd"/>
+      <w:r>
+        <w:t>; em seu banco.</w:t>
+      </w:r>
+    </w:p>
+    <w:p>
+      <w:r>
+        <w:t xml:space="preserve">- Pasta: </w:t>
+      </w:r>
+      <w:proofErr w:type="spellStart"/>
+      <w:r>
+        <w:t>resources</w:t>
+      </w:r>
+      <w:proofErr w:type="spellEnd"/>
       <w:r>
         <w:sym w:font="Wingdings" w:char="F0E0"/>
       </w:r>
-      <w:r>
-        <w:t>aplication.properties Coloca na aplicação.</w:t>
-      </w:r>
-    </w:p>
-    <w:p>
-      <w:r>
-        <w:t>-Dar um RUN no mause botão direito</w:t>
-      </w:r>
-    </w:p>
-    <w:p/>
+      <w:proofErr w:type="spellStart"/>
+      <w:r>
+        <w:t>aplication.properties</w:t>
+      </w:r>
+      <w:proofErr w:type="spellEnd"/>
+      <w:r>
+        <w:t xml:space="preserve"> Coloca na aplicação.</w:t>
+      </w:r>
+    </w:p>
+    <w:p>
+      <w:r>
+        <w:t xml:space="preserve">-Dar um RUN no </w:t>
+      </w:r>
+      <w:r>
+        <w:t>mouse</w:t>
+      </w:r>
+      <w:r>
+        <w:t xml:space="preserve"> botão direito</w:t>
+      </w:r>
+    </w:p>
     <w:p>
       <w:pPr>
-        <w:shd w:val="clear" w:color="auto" w:fill="333333"/>
-        <w:spacing w:after="0" w:line="240" w:lineRule="auto"/>
-        <w:outlineLvl w:val="0"/>
-        <w:rPr>
-          <w:rFonts w:ascii="Arial" w:eastAsia="Times New Roman" w:hAnsi="Arial" w:cs="Arial"/>
-          <w:b/>
-          <w:bCs/>
-          <w:color w:val="FFFFFF"/>
-          <w:spacing w:val="-8"/>
-          <w:kern w:val="36"/>
-          <w:sz w:val="32"/>
-          <w:szCs w:val="32"/>
-          <w:lang w:eastAsia="pt-BR"/>
-        </w:rPr>
+        <w:pBdr>
+          <w:bottom w:val="single" w:sz="4" w:space="1" w:color="auto"/>
+        </w:pBdr>
       </w:pPr>
-      <w:r>
-        <w:rPr>
-          <w:rFonts w:ascii="Arial" w:eastAsia="Times New Roman" w:hAnsi="Arial" w:cs="Arial"/>
-          <w:b/>
-          <w:bCs/>
-          <w:color w:val="FFFFFF"/>
-          <w:spacing w:val="-8"/>
-          <w:kern w:val="36"/>
-          <w:sz w:val="32"/>
-          <w:szCs w:val="32"/>
-          <w:lang w:eastAsia="pt-BR"/>
-        </w:rPr>
-        <w:t> </w:t>
-      </w:r>
-      <w:r>
-        <w:rPr>
-          <w:rFonts w:ascii="Arial" w:eastAsia="Times New Roman" w:hAnsi="Arial" w:cs="Arial"/>
-          <w:b/>
-          <w:bCs/>
-          <w:color w:val="FFFFFF"/>
-          <w:spacing w:val="-8"/>
-          <w:kern w:val="36"/>
-          <w:sz w:val="29"/>
-          <w:szCs w:val="29"/>
-          <w:lang w:eastAsia="pt-BR"/>
-        </w:rPr>
+    </w:p>
+    <w:p>
+      <w:r>
         <w:t>Adicionando o Spring Security</w:t>
       </w:r>
     </w:p>
@@ -144,18 +146,61 @@
         <w:t>s</w:t>
       </w:r>
       <w:r>
-        <w:t xml:space="preserve"> dependence</w:t>
-      </w:r>
-      <w:r>
-        <w:t>s(2 que gerou)</w:t>
-      </w:r>
-      <w:r>
-        <w:t>, stop no projet, maven baixa em seguida dar start.</w:t>
-      </w:r>
-    </w:p>
-    <w:p>
-      <w:r>
-        <w:t>No Insonia tenta</w:t>
+        <w:t xml:space="preserve"> </w:t>
+      </w:r>
+      <w:proofErr w:type="spellStart"/>
+      <w:r>
+        <w:t>dependence</w:t>
+      </w:r>
+      <w:r>
+        <w:t>s</w:t>
+      </w:r>
+      <w:proofErr w:type="spellEnd"/>
+      <w:r>
+        <w:t>(2 que gerou)</w:t>
+      </w:r>
+      <w:r>
+        <w:t xml:space="preserve">, stop no </w:t>
+      </w:r>
+      <w:proofErr w:type="spellStart"/>
+      <w:r>
+        <w:t>projet</w:t>
+      </w:r>
+      <w:proofErr w:type="spellEnd"/>
+      <w:r>
+        <w:t xml:space="preserve">, </w:t>
+      </w:r>
+      <w:proofErr w:type="spellStart"/>
+      <w:r>
+        <w:t>maven</w:t>
+      </w:r>
+      <w:proofErr w:type="spellEnd"/>
+      <w:r>
+        <w:t xml:space="preserve"> baixa em seguida dar start.</w:t>
+      </w:r>
+    </w:p>
+    <w:p>
+      <w:pPr>
+        <w:rPr>
+          <w:u w:val="single"/>
+        </w:rPr>
+      </w:pPr>
+      <w:r>
+        <w:t xml:space="preserve">No </w:t>
+      </w:r>
+      <w:proofErr w:type="spellStart"/>
+      <w:r>
+        <w:t>Inso</w:t>
+      </w:r>
+      <w:r>
+        <w:t>m</w:t>
+      </w:r>
+      <w:r>
+        <w:t>nia</w:t>
+      </w:r>
+      <w:proofErr w:type="spellEnd"/>
+      <w:r>
+        <w:t xml:space="preserve"> tenta</w:t>
       </w:r>
       <w:r>
         <w:sym w:font="Wingdings" w:char="F0E0"/>
@@ -163,8 +208,16 @@
       <w:r>
         <w:t>erro 401 ok</w:t>
       </w:r>
-    </w:p>
-    <w:p>
+      <w:r>
+        <w:t>.</w:t>
+      </w:r>
+    </w:p>
+    <w:p>
+      <w:pPr>
+        <w:pBdr>
+          <w:bottom w:val="single" w:sz="4" w:space="1" w:color="auto"/>
+        </w:pBdr>
+      </w:pPr>
       <w:r>
         <w:t>No navegador</w:t>
       </w:r>
@@ -183,11 +236,218 @@
         </w:r>
       </w:hyperlink>
       <w:r>
-        <w:t>, cola a senha do terminal e user (padrão gerado)</w:t>
-      </w:r>
+        <w:t xml:space="preserve">, cola a senha do terminal e </w:t>
+      </w:r>
+      <w:proofErr w:type="spellStart"/>
+      <w:r>
+        <w:t>user</w:t>
+      </w:r>
+      <w:proofErr w:type="spellEnd"/>
+      <w:r>
+        <w:t xml:space="preserve"> (padrão gerado)</w:t>
+      </w:r>
+    </w:p>
+    <w:p>
+      <w:pPr>
+        <w:pBdr>
+          <w:bottom w:val="single" w:sz="4" w:space="1" w:color="auto"/>
+        </w:pBdr>
+      </w:pPr>
+    </w:p>
+    <w:p>
+      <w:r>
+        <w:t>Para entender</w:t>
+      </w:r>
+      <w:r>
+        <w:t>,</w:t>
+      </w:r>
+      <w:r>
+        <w:t xml:space="preserve"> fazer testes</w:t>
+      </w:r>
+    </w:p>
+    <w:p>
+      <w:hyperlink r:id="rId8" w:history="1">
+        <w:r>
+          <w:rPr>
+            <w:rStyle w:val="Hyperlink"/>
+          </w:rPr>
+          <w:t>https://jwt.io/</w:t>
+        </w:r>
+      </w:hyperlink>
+    </w:p>
+    <w:p>
+      <w:hyperlink r:id="rId9" w:history="1">
+        <w:r>
+          <w:rPr>
+            <w:rStyle w:val="Hyperlink"/>
+          </w:rPr>
+          <w:t>https://jwt.io/libraries</w:t>
+        </w:r>
+      </w:hyperlink>
+    </w:p>
+    <w:p>
+      <w:hyperlink r:id="rId10" w:history="1">
+        <w:r>
+          <w:rPr>
+            <w:rStyle w:val="Hyperlink"/>
+          </w:rPr>
+          <w:t>https://www.alura.com.br/artigos/o-que-e-json-web-tokens</w:t>
+        </w:r>
+      </w:hyperlink>
+    </w:p>
+    <w:p>
+      <w:pPr>
+        <w:pBdr>
+          <w:bottom w:val="single" w:sz="4" w:space="1" w:color="auto"/>
+        </w:pBdr>
+      </w:pPr>
+      <w:hyperlink r:id="rId11" w:history="1">
+        <w:r>
+          <w:rPr>
+            <w:rStyle w:val="Hyperlink"/>
+          </w:rPr>
+          <w:t>https://cursos.alura.com.br/extra/alura-mais/o-que-e-json-web-token-jwt--c203</w:t>
+        </w:r>
+      </w:hyperlink>
+      <w:r>
+        <w:t xml:space="preserve"> </w:t>
+      </w:r>
+    </w:p>
+    <w:p>
+      <w:r>
+        <w:t xml:space="preserve">Validar token, no </w:t>
+      </w:r>
+      <w:proofErr w:type="spellStart"/>
+      <w:r>
+        <w:t>git</w:t>
+      </w:r>
+      <w:proofErr w:type="spellEnd"/>
+      <w:r>
+        <w:t xml:space="preserve"> disponibiliza:</w:t>
+      </w:r>
+    </w:p>
+    <w:p>
+      <w:r>
+        <w:t>Copiar por trecho:</w:t>
+      </w:r>
+    </w:p>
+    <w:p>
+      <w:hyperlink r:id="rId12" w:history="1">
+        <w:r>
+          <w:rPr>
+            <w:rStyle w:val="Hyperlink"/>
+          </w:rPr>
+          <w:t>https://github.com/auth0/java-jwt</w:t>
+        </w:r>
+      </w:hyperlink>
+    </w:p>
+    <w:p>
+      <w:pPr>
+        <w:pBdr>
+          <w:bottom w:val="single" w:sz="4" w:space="1" w:color="auto"/>
+        </w:pBdr>
+      </w:pPr>
+    </w:p>
+    <w:p>
+      <w:r>
+        <w:t>R</w:t>
+      </w:r>
+      <w:r>
+        <w:t xml:space="preserve">ecurso de </w:t>
+      </w:r>
+      <w:proofErr w:type="spellStart"/>
+      <w:r>
+        <w:t>method</w:t>
+      </w:r>
+      <w:proofErr w:type="spellEnd"/>
+      <w:r>
+        <w:t xml:space="preserve"> </w:t>
+      </w:r>
+      <w:proofErr w:type="spellStart"/>
+      <w:r>
+        <w:t>security</w:t>
+      </w:r>
+      <w:proofErr w:type="spellEnd"/>
+      <w:r>
+        <w:t xml:space="preserve"> na documentação do Spring Security, disponível em:</w:t>
+      </w:r>
+    </w:p>
+    <w:p>
+      <w:hyperlink r:id="rId13" w:history="1">
+        <w:r>
+          <w:rPr>
+            <w:rStyle w:val="Hyperlink"/>
+          </w:rPr>
+          <w:t>https://docs.spring.io/spring-security/reference/servlet/authorization/method-security.html</w:t>
+        </w:r>
+      </w:hyperlink>
     </w:p>
     <w:p/>
+    <w:p>
+      <w:r>
+        <w:t>Acrescentar usuários:</w:t>
+      </w:r>
+    </w:p>
+    <w:p>
+      <w:hyperlink r:id="rId14" w:history="1">
+        <w:r>
+          <w:rPr>
+            <w:rStyle w:val="Hyperlink"/>
+          </w:rPr>
+          <w:t>https://docs.spring.io/spring-security/reference/servlet/authorization/expression-based.html</w:t>
+        </w:r>
+      </w:hyperlink>
+    </w:p>
     <w:p/>
+    <w:p>
+      <w:pPr>
+        <w:pBdr>
+          <w:top w:val="single" w:sz="4" w:space="1" w:color="auto"/>
+        </w:pBdr>
+      </w:pPr>
+    </w:p>
+    <w:p>
+      <w:pPr>
+        <w:pBdr>
+          <w:top w:val="single" w:sz="4" w:space="1" w:color="auto"/>
+        </w:pBdr>
+      </w:pPr>
+      <w:r>
+        <w:t xml:space="preserve">Colocar no </w:t>
+      </w:r>
+      <w:proofErr w:type="spellStart"/>
+      <w:r>
+        <w:t>git</w:t>
+      </w:r>
+      <w:proofErr w:type="spellEnd"/>
+      <w:r>
+        <w:t>:</w:t>
+      </w:r>
+    </w:p>
+    <w:p>
+      <w:pPr>
+        <w:pBdr>
+          <w:top w:val="single" w:sz="4" w:space="1" w:color="auto"/>
+        </w:pBdr>
+      </w:pPr>
+    </w:p>
+    <w:p>
+      <w:hyperlink r:id="rId15" w:history="1">
+        <w:r>
+          <w:rPr>
+            <w:rStyle w:val="Hyperlink"/>
+          </w:rPr>
+          <w:t>https://app.diagrams.net/?title=C%C3%B3pia%20do%20Industria%20TREVO%20S.A.drawio.png&amp;client=1</w:t>
+        </w:r>
+      </w:hyperlink>
+    </w:p>
+    <w:p>
+      <w:pPr>
+        <w:rPr>
+          <w:u w:val="single"/>
+        </w:rPr>
+      </w:pPr>
+    </w:p>
     <w:sectPr>
       <w:pgSz w:w="11906" w:h="16838"/>
       <w:pgMar w:top="1417" w:right="1701" w:bottom="1417" w:left="1701" w:header="708" w:footer="708" w:gutter="0"/>
@@ -689,6 +949,18 @@
     <w:basedOn w:val="Fontepargpadro"/>
     <w:rsid w:val="00063F28"/>
   </w:style>
+  <w:style w:type="character" w:styleId="HiperlinkVisitado">
+    <w:name w:val="FollowedHyperlink"/>
+    <w:basedOn w:val="Fontepargpadro"/>
+    <w:uiPriority w:val="99"/>
+    <w:semiHidden/>
+    <w:unhideWhenUsed/>
+    <w:rsid w:val="00FF567A"/>
+    <w:rPr>
+      <w:color w:val="954F72" w:themeColor="followedHyperlink"/>
+      <w:u w:val="single"/>
+    </w:rPr>
+  </w:style>
 </w:styles>
 </file>
 

</xml_diff>